<commit_message>
added complete material for lab1
</commit_message>
<xml_diff>
--- a/Lab-1/Cnvrt bad itnto good.docx
+++ b/Lab-1/Cnvrt bad itnto good.docx
@@ -76,7 +76,7 @@
                     <pic:cNvPicPr/>
                   </pic:nvPicPr>
                   <pic:blipFill>
-                    <a:blip r:embed="rId4">
+                    <a:blip r:embed="rId5">
                       <a:extLst>
                         <a:ext uri="{28A0092B-C50C-407E-A947-70E740481C1C}">
                           <a14:useLocalDpi xmlns:a14="http://schemas.microsoft.com/office/drawing/2010/main" val="0"/>
@@ -165,118 +165,1136 @@
         </w:rPr>
         <w:t xml:space="preserve">Name:               </w:t>
       </w:r>
-      <w:proofErr w:type="spellStart"/>
       <w:r>
         <w:rPr>
           <w:sz w:val="44"/>
           <w:szCs w:val="44"/>
         </w:rPr>
-        <w:t>Vareesha</w:t>
-      </w:r>
-      <w:proofErr w:type="spellEnd"/>
-      <w:r>
+        <w:t>Vareesha Shuaib</w:t>
+      </w:r>
+    </w:p>
+    <w:p>
+      <w:pPr>
         <w:rPr>
           <w:sz w:val="44"/>
           <w:szCs w:val="44"/>
         </w:rPr>
-        <w:t xml:space="preserve"> Shuaib</w:t>
-      </w:r>
-    </w:p>
-    <w:p>
-      <w:pPr>
-        <w:rPr>
+      </w:pPr>
+      <w:r>
+        <w:rPr>
+          <w:b/>
+          <w:bCs/>
           <w:sz w:val="44"/>
           <w:szCs w:val="44"/>
         </w:rPr>
-      </w:pPr>
-      <w:r>
-        <w:rPr>
-          <w:b/>
-          <w:bCs/>
+        <w:t xml:space="preserve">Reg no:             </w:t>
+      </w:r>
+      <w:r>
+        <w:rPr>
           <w:sz w:val="44"/>
           <w:szCs w:val="44"/>
         </w:rPr>
-        <w:t xml:space="preserve">Reg no:             </w:t>
-      </w:r>
-      <w:r>
+        <w:t>SP22-BSE-018</w:t>
+      </w:r>
+    </w:p>
+    <w:p>
+      <w:pPr>
         <w:rPr>
           <w:sz w:val="44"/>
           <w:szCs w:val="44"/>
         </w:rPr>
-        <w:t>SP22-BSE-018</w:t>
-      </w:r>
-    </w:p>
-    <w:p>
-      <w:pPr>
-        <w:rPr>
+      </w:pPr>
+      <w:r>
+        <w:rPr>
+          <w:b/>
+          <w:bCs/>
           <w:sz w:val="44"/>
           <w:szCs w:val="44"/>
         </w:rPr>
-      </w:pPr>
-      <w:r>
-        <w:rPr>
-          <w:b/>
-          <w:bCs/>
+        <w:t xml:space="preserve">Subject:            </w:t>
+      </w:r>
+      <w:r>
+        <w:rPr>
           <w:sz w:val="44"/>
           <w:szCs w:val="44"/>
         </w:rPr>
-        <w:t xml:space="preserve">Subject:            </w:t>
-      </w:r>
-      <w:r>
-        <w:rPr>
+        <w:t>Human Computer Interaction</w:t>
+      </w:r>
+    </w:p>
+    <w:p>
+      <w:pPr>
+        <w:rPr>
+          <w:b/>
+          <w:bCs/>
           <w:sz w:val="44"/>
           <w:szCs w:val="44"/>
         </w:rPr>
-        <w:t>Human Computer Interaction</w:t>
-      </w:r>
-    </w:p>
-    <w:p>
-      <w:pPr>
+      </w:pPr>
+      <w:r>
         <w:rPr>
           <w:b/>
           <w:bCs/>
           <w:sz w:val="44"/>
           <w:szCs w:val="44"/>
         </w:rPr>
-      </w:pPr>
-      <w:r>
+        <w:t xml:space="preserve">  </w:t>
+      </w:r>
+    </w:p>
+    <w:p>
+      <w:pPr>
         <w:rPr>
           <w:b/>
           <w:bCs/>
           <w:sz w:val="44"/>
           <w:szCs w:val="44"/>
         </w:rPr>
-        <w:t xml:space="preserve">  </w:t>
-      </w:r>
-    </w:p>
-    <w:p>
-      <w:pPr>
+      </w:pPr>
+      <w:r>
         <w:rPr>
           <w:b/>
           <w:bCs/>
           <w:sz w:val="44"/>
           <w:szCs w:val="44"/>
         </w:rPr>
-      </w:pPr>
-      <w:r>
-        <w:rPr>
-          <w:b/>
-          <w:bCs/>
-          <w:sz w:val="44"/>
-          <w:szCs w:val="44"/>
-        </w:rPr>
         <w:br w:type="page"/>
       </w:r>
     </w:p>
     <w:p>
       <w:pPr>
-        <w:rPr>
-          <w:b/>
-          <w:bCs/>
-          <w:sz w:val="44"/>
-          <w:szCs w:val="44"/>
-        </w:rPr>
-      </w:pPr>
+        <w:jc w:val="center"/>
+        <w:rPr>
+          <w:b/>
+          <w:bCs/>
+          <w:sz w:val="72"/>
+          <w:szCs w:val="72"/>
+        </w:rPr>
+      </w:pPr>
+      <w:r>
+        <w:rPr>
+          <w:b/>
+          <w:bCs/>
+          <w:sz w:val="72"/>
+          <w:szCs w:val="72"/>
+        </w:rPr>
+        <w:lastRenderedPageBreak/>
+        <w:t>Berkshire Hathaway</w:t>
+      </w:r>
+    </w:p>
+    <w:p>
+      <w:pPr>
+        <w:rPr>
+          <w:b/>
+          <w:bCs/>
+          <w:sz w:val="72"/>
+          <w:szCs w:val="72"/>
+        </w:rPr>
+      </w:pPr>
+    </w:p>
+    <w:p>
+      <w:pPr>
+        <w:pStyle w:val="Heading1"/>
+        <w:numPr>
+          <w:ilvl w:val="0"/>
+          <w:numId w:val="2"/>
+        </w:numPr>
+      </w:pPr>
+      <w:r>
+        <w:t>Background</w:t>
+      </w:r>
+    </w:p>
+    <w:p>
+      <w:pPr>
+        <w:pStyle w:val="ListParagraph"/>
+        <w:jc w:val="both"/>
+        <w:rPr>
+          <w:sz w:val="32"/>
+          <w:szCs w:val="32"/>
+        </w:rPr>
+      </w:pPr>
+      <w:r>
+        <w:rPr>
+          <w:b/>
+          <w:bCs/>
+          <w:sz w:val="32"/>
+          <w:szCs w:val="32"/>
+        </w:rPr>
+        <w:t>Berkshire</w:t>
+      </w:r>
+      <w:r>
+        <w:rPr>
+          <w:b/>
+          <w:bCs/>
+          <w:sz w:val="32"/>
+          <w:szCs w:val="32"/>
+        </w:rPr>
+        <w:t xml:space="preserve"> </w:t>
+      </w:r>
+      <w:r>
+        <w:rPr>
+          <w:b/>
+          <w:bCs/>
+          <w:sz w:val="32"/>
+          <w:szCs w:val="32"/>
+        </w:rPr>
+        <w:t>Hathaway Inc.</w:t>
+      </w:r>
+      <w:r>
+        <w:rPr>
+          <w:sz w:val="32"/>
+          <w:szCs w:val="32"/>
+        </w:rPr>
+        <w:t> (</w:t>
+      </w:r>
+      <w:hyperlink r:id="rId6" w:tooltip="Help:IPA/English" w:history="1">
+        <w:r>
+          <w:rPr>
+            <w:rStyle w:val="Hyperlink"/>
+            <w:sz w:val="32"/>
+            <w:szCs w:val="32"/>
+            <w:u w:val="none"/>
+            <w:lang/>
+          </w:rPr>
+          <w:t>/ˈbɜːrkʃər/</w:t>
+        </w:r>
+      </w:hyperlink>
+      <w:r>
+        <w:rPr>
+          <w:sz w:val="32"/>
+          <w:szCs w:val="32"/>
+        </w:rPr>
+        <w:t>) is an American </w:t>
+      </w:r>
+      <w:hyperlink r:id="rId7" w:tooltip="Multinational corporation" w:history="1">
+        <w:r>
+          <w:rPr>
+            <w:rStyle w:val="Hyperlink"/>
+            <w:sz w:val="32"/>
+            <w:szCs w:val="32"/>
+            <w:u w:val="none"/>
+          </w:rPr>
+          <w:t>multinational</w:t>
+        </w:r>
+      </w:hyperlink>
+      <w:r>
+        <w:rPr>
+          <w:sz w:val="32"/>
+          <w:szCs w:val="32"/>
+        </w:rPr>
+        <w:t> </w:t>
+      </w:r>
+      <w:hyperlink r:id="rId8" w:tooltip="Conglomerate (company)" w:history="1">
+        <w:r>
+          <w:rPr>
+            <w:rStyle w:val="Hyperlink"/>
+            <w:sz w:val="32"/>
+            <w:szCs w:val="32"/>
+            <w:u w:val="none"/>
+          </w:rPr>
+          <w:t>conglomerate</w:t>
+        </w:r>
+      </w:hyperlink>
+      <w:r>
+        <w:rPr>
+          <w:sz w:val="32"/>
+          <w:szCs w:val="32"/>
+        </w:rPr>
+        <w:t> </w:t>
+      </w:r>
+      <w:hyperlink r:id="rId9" w:tooltip="Holding company" w:history="1">
+        <w:r>
+          <w:rPr>
+            <w:rStyle w:val="Hyperlink"/>
+            <w:sz w:val="32"/>
+            <w:szCs w:val="32"/>
+            <w:u w:val="none"/>
+          </w:rPr>
+          <w:t>holding company</w:t>
+        </w:r>
+      </w:hyperlink>
+      <w:r>
+        <w:rPr>
+          <w:sz w:val="32"/>
+          <w:szCs w:val="32"/>
+        </w:rPr>
+        <w:t> headquartered in </w:t>
+      </w:r>
+      <w:hyperlink r:id="rId10" w:tooltip="Omaha, Nebraska" w:history="1">
+        <w:r>
+          <w:rPr>
+            <w:rStyle w:val="Hyperlink"/>
+            <w:sz w:val="32"/>
+            <w:szCs w:val="32"/>
+            <w:u w:val="none"/>
+          </w:rPr>
+          <w:t>Omaha, Nebraska</w:t>
+        </w:r>
+      </w:hyperlink>
+      <w:r>
+        <w:rPr>
+          <w:sz w:val="32"/>
+          <w:szCs w:val="32"/>
+        </w:rPr>
+        <w:t>. Originally a textile manufacturer, the company transitioned into a </w:t>
+      </w:r>
+      <w:hyperlink r:id="rId11" w:tooltip="Conglomerate (company)" w:history="1">
+        <w:r>
+          <w:rPr>
+            <w:rStyle w:val="Hyperlink"/>
+            <w:sz w:val="32"/>
+            <w:szCs w:val="32"/>
+            <w:u w:val="none"/>
+          </w:rPr>
+          <w:t>conglomerate</w:t>
+        </w:r>
+      </w:hyperlink>
+      <w:r>
+        <w:rPr>
+          <w:sz w:val="32"/>
+          <w:szCs w:val="32"/>
+        </w:rPr>
+        <w:t> starting in 1965 under the management of chairman and CEO </w:t>
+      </w:r>
+      <w:hyperlink r:id="rId12" w:tooltip="Warren Buffett" w:history="1">
+        <w:r>
+          <w:rPr>
+            <w:rStyle w:val="Hyperlink"/>
+            <w:sz w:val="32"/>
+            <w:szCs w:val="32"/>
+            <w:u w:val="none"/>
+          </w:rPr>
+          <w:t>Warren Buffett</w:t>
+        </w:r>
+      </w:hyperlink>
+      <w:r>
+        <w:rPr>
+          <w:sz w:val="32"/>
+          <w:szCs w:val="32"/>
+        </w:rPr>
+        <w:t> and vice chairman </w:t>
+      </w:r>
+      <w:hyperlink r:id="rId13" w:tooltip="Charlie Munger" w:history="1">
+        <w:r>
+          <w:rPr>
+            <w:rStyle w:val="Hyperlink"/>
+            <w:sz w:val="32"/>
+            <w:szCs w:val="32"/>
+            <w:u w:val="none"/>
+          </w:rPr>
+          <w:t>Charlie Munger</w:t>
+        </w:r>
+      </w:hyperlink>
+      <w:r>
+        <w:rPr>
+          <w:sz w:val="32"/>
+          <w:szCs w:val="32"/>
+        </w:rPr>
+        <w:t> (from 1978 to 2023). </w:t>
+      </w:r>
+      <w:hyperlink r:id="rId14" w:tooltip="Greg Abel" w:history="1">
+        <w:r>
+          <w:rPr>
+            <w:rStyle w:val="Hyperlink"/>
+            <w:sz w:val="32"/>
+            <w:szCs w:val="32"/>
+            <w:u w:val="none"/>
+          </w:rPr>
+          <w:t>Greg Abel</w:t>
+        </w:r>
+      </w:hyperlink>
+      <w:r>
+        <w:rPr>
+          <w:sz w:val="32"/>
+          <w:szCs w:val="32"/>
+        </w:rPr>
+        <w:t> now oversees most of the company's investments and has been named as the successor to Buffett. Buffett personally owns 38.4% of the Class A voting shares of Berkshire Hathaway, representing a 15.1% overall economic interest in the company.</w:t>
+      </w:r>
+      <w:hyperlink r:id="rId15" w:anchor="cite_note-14A-4" w:history="1">
+        <w:r>
+          <w:rPr>
+            <w:rStyle w:val="Hyperlink"/>
+            <w:sz w:val="32"/>
+            <w:szCs w:val="32"/>
+            <w:u w:val="none"/>
+            <w:vertAlign w:val="superscript"/>
+          </w:rPr>
+          <w:t>[4]</w:t>
+        </w:r>
+      </w:hyperlink>
+    </w:p>
+    <w:p>
+      <w:pPr>
+        <w:pStyle w:val="Heading1"/>
+        <w:numPr>
+          <w:ilvl w:val="0"/>
+          <w:numId w:val="2"/>
+        </w:numPr>
+      </w:pPr>
+      <w:r>
+        <w:lastRenderedPageBreak/>
+        <w:t>Screenshot</w:t>
+      </w:r>
+    </w:p>
+    <w:p>
+      <w:pPr>
+        <w:ind w:left="720"/>
+      </w:pPr>
+      <w:r>
+        <w:rPr>
+          <w:noProof/>
+        </w:rPr>
+        <w:drawing>
+          <wp:inline distT="0" distB="0" distL="0" distR="0" wp14:anchorId="2F8CBD63" wp14:editId="26CEFF20">
+            <wp:extent cx="5943600" cy="3340735"/>
+            <wp:effectExtent l="0" t="0" r="0" b="0"/>
+            <wp:docPr id="789744764" name="Picture 1"/>
+            <wp:cNvGraphicFramePr>
+              <a:graphicFrameLocks xmlns:a="http://schemas.openxmlformats.org/drawingml/2006/main" noChangeAspect="1"/>
+            </wp:cNvGraphicFramePr>
+            <a:graphic xmlns:a="http://schemas.openxmlformats.org/drawingml/2006/main">
+              <a:graphicData uri="http://schemas.openxmlformats.org/drawingml/2006/picture">
+                <pic:pic xmlns:pic="http://schemas.openxmlformats.org/drawingml/2006/picture">
+                  <pic:nvPicPr>
+                    <pic:cNvPr id="789744764" name="Picture 789744764"/>
+                    <pic:cNvPicPr/>
+                  </pic:nvPicPr>
+                  <pic:blipFill>
+                    <a:blip r:embed="rId16" cstate="print">
+                      <a:extLst>
+                        <a:ext uri="{28A0092B-C50C-407E-A947-70E740481C1C}">
+                          <a14:useLocalDpi xmlns:a14="http://schemas.microsoft.com/office/drawing/2010/main" val="0"/>
+                        </a:ext>
+                      </a:extLst>
+                    </a:blip>
+                    <a:stretch>
+                      <a:fillRect/>
+                    </a:stretch>
+                  </pic:blipFill>
+                  <pic:spPr>
+                    <a:xfrm>
+                      <a:off x="0" y="0"/>
+                      <a:ext cx="5943600" cy="3340735"/>
+                    </a:xfrm>
+                    <a:prstGeom prst="rect">
+                      <a:avLst/>
+                    </a:prstGeom>
+                  </pic:spPr>
+                </pic:pic>
+              </a:graphicData>
+            </a:graphic>
+          </wp:inline>
+        </w:drawing>
+      </w:r>
+    </w:p>
+    <w:p/>
+    <w:p>
+      <w:pPr>
+        <w:pStyle w:val="Heading1"/>
+        <w:numPr>
+          <w:ilvl w:val="0"/>
+          <w:numId w:val="2"/>
+        </w:numPr>
+      </w:pPr>
+      <w:r>
+        <w:t>Shortcomings:</w:t>
+      </w:r>
+    </w:p>
+    <w:p>
+      <w:pPr>
+        <w:pStyle w:val="ListParagraph"/>
+        <w:numPr>
+          <w:ilvl w:val="0"/>
+          <w:numId w:val="3"/>
+        </w:numPr>
+        <w:rPr>
+          <w:sz w:val="32"/>
+          <w:szCs w:val="32"/>
+        </w:rPr>
+      </w:pPr>
+      <w:r>
+        <w:rPr>
+          <w:b/>
+          <w:bCs/>
+          <w:sz w:val="32"/>
+          <w:szCs w:val="32"/>
+        </w:rPr>
+        <w:t>Minimalist to a Fault</w:t>
+      </w:r>
+      <w:r>
+        <w:rPr>
+          <w:sz w:val="32"/>
+          <w:szCs w:val="32"/>
+        </w:rPr>
+        <w:t xml:space="preserve"> – While minimalism is good, this site lacks engaging visuals and structure.</w:t>
+      </w:r>
+    </w:p>
+    <w:p>
+      <w:pPr>
+        <w:pStyle w:val="ListParagraph"/>
+        <w:numPr>
+          <w:ilvl w:val="0"/>
+          <w:numId w:val="3"/>
+        </w:numPr>
+        <w:rPr>
+          <w:sz w:val="32"/>
+          <w:szCs w:val="32"/>
+        </w:rPr>
+      </w:pPr>
+      <w:r>
+        <w:rPr>
+          <w:sz w:val="32"/>
+          <w:szCs w:val="32"/>
+        </w:rPr>
+        <w:t>No Responsive Design – The website doesn't scale well for mobile users.</w:t>
+      </w:r>
+    </w:p>
+    <w:p>
+      <w:pPr>
+        <w:pStyle w:val="ListParagraph"/>
+        <w:numPr>
+          <w:ilvl w:val="0"/>
+          <w:numId w:val="3"/>
+        </w:numPr>
+        <w:rPr>
+          <w:sz w:val="32"/>
+          <w:szCs w:val="32"/>
+        </w:rPr>
+      </w:pPr>
+      <w:r>
+        <w:rPr>
+          <w:b/>
+          <w:bCs/>
+          <w:sz w:val="32"/>
+          <w:szCs w:val="32"/>
+        </w:rPr>
+        <w:t>Lack of Navigation</w:t>
+      </w:r>
+      <w:r>
+        <w:rPr>
+          <w:sz w:val="32"/>
+          <w:szCs w:val="32"/>
+        </w:rPr>
+        <w:t xml:space="preserve"> – There’s no clear menu; users have to scroll and manually look for links.</w:t>
+      </w:r>
+    </w:p>
+    <w:p>
+      <w:pPr>
+        <w:pStyle w:val="ListParagraph"/>
+        <w:numPr>
+          <w:ilvl w:val="0"/>
+          <w:numId w:val="3"/>
+        </w:numPr>
+        <w:rPr>
+          <w:sz w:val="32"/>
+          <w:szCs w:val="32"/>
+        </w:rPr>
+      </w:pPr>
+      <w:r>
+        <w:rPr>
+          <w:b/>
+          <w:bCs/>
+          <w:sz w:val="32"/>
+          <w:szCs w:val="32"/>
+        </w:rPr>
+        <w:t>Plain Text &amp; Styling</w:t>
+      </w:r>
+      <w:r>
+        <w:rPr>
+          <w:sz w:val="32"/>
+          <w:szCs w:val="32"/>
+        </w:rPr>
+        <w:t xml:space="preserve"> – The fonts, colors, and overall layout are very basic, making the site feel uninviting.</w:t>
+      </w:r>
+    </w:p>
+    <w:p>
+      <w:pPr>
+        <w:pStyle w:val="ListParagraph"/>
+        <w:numPr>
+          <w:ilvl w:val="0"/>
+          <w:numId w:val="3"/>
+        </w:numPr>
+        <w:rPr>
+          <w:sz w:val="32"/>
+          <w:szCs w:val="32"/>
+        </w:rPr>
+      </w:pPr>
+      <w:r>
+        <w:rPr>
+          <w:b/>
+          <w:bCs/>
+          <w:sz w:val="32"/>
+          <w:szCs w:val="32"/>
+        </w:rPr>
+        <w:t>No Visual Hierarchy</w:t>
+      </w:r>
+      <w:r>
+        <w:rPr>
+          <w:sz w:val="32"/>
+          <w:szCs w:val="32"/>
+        </w:rPr>
+        <w:t xml:space="preserve"> – Key information isn’t emphasized, making it hard to scan.</w:t>
+      </w:r>
+    </w:p>
+    <w:p>
+      <w:pPr>
+        <w:pStyle w:val="ListParagraph"/>
+        <w:numPr>
+          <w:ilvl w:val="0"/>
+          <w:numId w:val="3"/>
+        </w:numPr>
+        <w:rPr>
+          <w:sz w:val="32"/>
+          <w:szCs w:val="32"/>
+        </w:rPr>
+      </w:pPr>
+      <w:r>
+        <w:rPr>
+          <w:b/>
+          <w:bCs/>
+          <w:sz w:val="32"/>
+          <w:szCs w:val="32"/>
+        </w:rPr>
+        <w:t>No Call-to-Actions (CTAs)</w:t>
+      </w:r>
+      <w:r>
+        <w:rPr>
+          <w:sz w:val="32"/>
+          <w:szCs w:val="32"/>
+        </w:rPr>
+        <w:t xml:space="preserve"> – There are no buttons or prompts guiding users.</w:t>
+      </w:r>
+    </w:p>
+    <w:p>
+      <w:pPr>
+        <w:pStyle w:val="ListParagraph"/>
+        <w:numPr>
+          <w:ilvl w:val="0"/>
+          <w:numId w:val="3"/>
+        </w:numPr>
+        <w:rPr>
+          <w:sz w:val="32"/>
+          <w:szCs w:val="32"/>
+        </w:rPr>
+      </w:pPr>
+      <w:r>
+        <w:rPr>
+          <w:b/>
+          <w:bCs/>
+          <w:sz w:val="32"/>
+          <w:szCs w:val="32"/>
+        </w:rPr>
+        <w:lastRenderedPageBreak/>
+        <w:t>No Modern Features</w:t>
+      </w:r>
+      <w:r>
+        <w:rPr>
+          <w:sz w:val="32"/>
+          <w:szCs w:val="32"/>
+        </w:rPr>
+        <w:t xml:space="preserve"> – The website lacks images, animations, or interactive elements.</w:t>
+      </w:r>
+    </w:p>
+    <w:p>
+      <w:pPr>
+        <w:pStyle w:val="Heading1"/>
+        <w:numPr>
+          <w:ilvl w:val="0"/>
+          <w:numId w:val="2"/>
+        </w:numPr>
+      </w:pPr>
+      <w:r>
+        <w:t>Possible Enhancements:</w:t>
+      </w:r>
+    </w:p>
+    <w:p>
+      <w:pPr>
+        <w:pStyle w:val="ListParagraph"/>
+        <w:numPr>
+          <w:ilvl w:val="0"/>
+          <w:numId w:val="6"/>
+        </w:numPr>
+        <w:rPr>
+          <w:sz w:val="32"/>
+          <w:szCs w:val="32"/>
+        </w:rPr>
+      </w:pPr>
+      <w:r>
+        <w:rPr>
+          <w:b/>
+          <w:bCs/>
+          <w:sz w:val="32"/>
+          <w:szCs w:val="32"/>
+        </w:rPr>
+        <w:t>Use a modern layout</w:t>
+      </w:r>
+      <w:r>
+        <w:rPr>
+          <w:sz w:val="32"/>
+          <w:szCs w:val="32"/>
+        </w:rPr>
+        <w:t xml:space="preserve"> – A structured and visually appealing homepage.</w:t>
+      </w:r>
+    </w:p>
+    <w:p>
+      <w:pPr>
+        <w:pStyle w:val="ListParagraph"/>
+        <w:numPr>
+          <w:ilvl w:val="0"/>
+          <w:numId w:val="6"/>
+        </w:numPr>
+        <w:rPr>
+          <w:sz w:val="32"/>
+          <w:szCs w:val="32"/>
+        </w:rPr>
+      </w:pPr>
+      <w:r>
+        <w:rPr>
+          <w:b/>
+          <w:bCs/>
+          <w:sz w:val="32"/>
+          <w:szCs w:val="32"/>
+        </w:rPr>
+        <w:t>Make it mobile-friendly</w:t>
+      </w:r>
+      <w:r>
+        <w:rPr>
+          <w:sz w:val="32"/>
+          <w:szCs w:val="32"/>
+        </w:rPr>
+        <w:t xml:space="preserve"> – Ensure responsive design for all devices.</w:t>
+      </w:r>
+    </w:p>
+    <w:p>
+      <w:pPr>
+        <w:pStyle w:val="ListParagraph"/>
+        <w:numPr>
+          <w:ilvl w:val="0"/>
+          <w:numId w:val="6"/>
+        </w:numPr>
+        <w:rPr>
+          <w:sz w:val="32"/>
+          <w:szCs w:val="32"/>
+        </w:rPr>
+      </w:pPr>
+      <w:r>
+        <w:rPr>
+          <w:b/>
+          <w:bCs/>
+          <w:sz w:val="32"/>
+          <w:szCs w:val="32"/>
+        </w:rPr>
+        <w:t>Improve navigation</w:t>
+      </w:r>
+      <w:r>
+        <w:rPr>
+          <w:sz w:val="32"/>
+          <w:szCs w:val="32"/>
+        </w:rPr>
+        <w:t xml:space="preserve"> – Add a header menu for quick access.</w:t>
+      </w:r>
+    </w:p>
+    <w:p>
+      <w:pPr>
+        <w:pStyle w:val="ListParagraph"/>
+        <w:numPr>
+          <w:ilvl w:val="0"/>
+          <w:numId w:val="6"/>
+        </w:numPr>
+        <w:rPr>
+          <w:sz w:val="32"/>
+          <w:szCs w:val="32"/>
+        </w:rPr>
+      </w:pPr>
+      <w:r>
+        <w:rPr>
+          <w:b/>
+          <w:bCs/>
+          <w:sz w:val="32"/>
+          <w:szCs w:val="32"/>
+        </w:rPr>
+        <w:t>Use proper typography &amp; colors</w:t>
+      </w:r>
+      <w:r>
+        <w:rPr>
+          <w:sz w:val="32"/>
+          <w:szCs w:val="32"/>
+        </w:rPr>
+        <w:t xml:space="preserve"> – A modern font and readable contrast.</w:t>
+      </w:r>
+    </w:p>
+    <w:p>
+      <w:pPr>
+        <w:pStyle w:val="ListParagraph"/>
+        <w:numPr>
+          <w:ilvl w:val="0"/>
+          <w:numId w:val="6"/>
+        </w:numPr>
+        <w:rPr>
+          <w:sz w:val="32"/>
+          <w:szCs w:val="32"/>
+        </w:rPr>
+      </w:pPr>
+      <w:r>
+        <w:rPr>
+          <w:b/>
+          <w:bCs/>
+          <w:sz w:val="32"/>
+          <w:szCs w:val="32"/>
+        </w:rPr>
+        <w:t>Add visual elements</w:t>
+      </w:r>
+      <w:r>
+        <w:rPr>
+          <w:sz w:val="32"/>
+          <w:szCs w:val="32"/>
+        </w:rPr>
+        <w:t xml:space="preserve"> – Images, icons, and background styling.</w:t>
+      </w:r>
+    </w:p>
+    <w:p>
+      <w:pPr>
+        <w:pStyle w:val="ListParagraph"/>
+        <w:numPr>
+          <w:ilvl w:val="0"/>
+          <w:numId w:val="6"/>
+        </w:numPr>
+        <w:rPr>
+          <w:sz w:val="32"/>
+          <w:szCs w:val="32"/>
+        </w:rPr>
+      </w:pPr>
+      <w:r>
+        <w:rPr>
+          <w:b/>
+          <w:bCs/>
+          <w:sz w:val="32"/>
+          <w:szCs w:val="32"/>
+        </w:rPr>
+        <w:t>Introduce CTAs</w:t>
+      </w:r>
+      <w:r>
+        <w:rPr>
+          <w:sz w:val="32"/>
+          <w:szCs w:val="32"/>
+        </w:rPr>
+        <w:t xml:space="preserve"> – Buttons for user engagement.</w:t>
+      </w:r>
+    </w:p>
+    <w:p>
+      <w:pPr>
+        <w:pStyle w:val="ListParagraph"/>
+        <w:numPr>
+          <w:ilvl w:val="0"/>
+          <w:numId w:val="6"/>
+        </w:numPr>
+        <w:rPr>
+          <w:sz w:val="32"/>
+          <w:szCs w:val="32"/>
+        </w:rPr>
+      </w:pPr>
+      <w:r>
+        <w:rPr>
+          <w:b/>
+          <w:bCs/>
+          <w:sz w:val="32"/>
+          <w:szCs w:val="32"/>
+        </w:rPr>
+        <w:t>Enhance usability</w:t>
+      </w:r>
+      <w:r>
+        <w:rPr>
+          <w:sz w:val="32"/>
+          <w:szCs w:val="32"/>
+        </w:rPr>
+        <w:t xml:space="preserve"> – Clear sections and content organization.</w:t>
+      </w:r>
+    </w:p>
+    <w:p>
+      <w:pPr>
+        <w:pStyle w:val="Heading1"/>
+        <w:numPr>
+          <w:ilvl w:val="0"/>
+          <w:numId w:val="2"/>
+        </w:numPr>
+      </w:pPr>
+      <w:r>
+        <w:t>Redesign into Good design:</w:t>
+      </w:r>
+    </w:p>
+    <w:p>
+      <w:pPr>
+        <w:pStyle w:val="ListParagraph"/>
+        <w:numPr>
+          <w:ilvl w:val="0"/>
+          <w:numId w:val="7"/>
+        </w:numPr>
+      </w:pPr>
+      <w:r>
+        <w:rPr>
+          <w:b/>
+          <w:bCs/>
+          <w:sz w:val="32"/>
+          <w:szCs w:val="32"/>
+        </w:rPr>
+        <w:t xml:space="preserve">Redesign using HTML/CSS: </w:t>
+      </w:r>
+      <w:hyperlink r:id="rId17" w:history="1">
+        <w:r>
+          <w:rPr>
+            <w:rStyle w:val="Hyperlink"/>
+            <w:sz w:val="32"/>
+            <w:szCs w:val="32"/>
+          </w:rPr>
+          <w:t>Berkshire-Hathaway.html</w:t>
+        </w:r>
+      </w:hyperlink>
+    </w:p>
+    <w:p>
+      <w:pPr>
+        <w:pStyle w:val="Heading1"/>
+        <w:numPr>
+          <w:ilvl w:val="0"/>
+          <w:numId w:val="2"/>
+        </w:numPr>
+      </w:pPr>
+      <w:r>
+        <w:lastRenderedPageBreak/>
+        <w:t>Good Design Screenshot:</w:t>
+      </w:r>
+    </w:p>
+    <w:p>
+      <w:r>
+        <w:rPr>
+          <w:noProof/>
+        </w:rPr>
+        <w:drawing>
+          <wp:inline distT="0" distB="0" distL="0" distR="0" wp14:anchorId="09B484C9" wp14:editId="5A13E792">
+            <wp:extent cx="5943600" cy="3068320"/>
+            <wp:effectExtent l="0" t="0" r="0" b="0"/>
+            <wp:docPr id="1203560409" name="Picture 2"/>
+            <wp:cNvGraphicFramePr>
+              <a:graphicFrameLocks xmlns:a="http://schemas.openxmlformats.org/drawingml/2006/main" noChangeAspect="1"/>
+            </wp:cNvGraphicFramePr>
+            <a:graphic xmlns:a="http://schemas.openxmlformats.org/drawingml/2006/main">
+              <a:graphicData uri="http://schemas.openxmlformats.org/drawingml/2006/picture">
+                <pic:pic xmlns:pic="http://schemas.openxmlformats.org/drawingml/2006/picture">
+                  <pic:nvPicPr>
+                    <pic:cNvPr id="1203560409" name="Picture 1203560409"/>
+                    <pic:cNvPicPr/>
+                  </pic:nvPicPr>
+                  <pic:blipFill>
+                    <a:blip r:embed="rId18" cstate="print">
+                      <a:extLst>
+                        <a:ext uri="{28A0092B-C50C-407E-A947-70E740481C1C}">
+                          <a14:useLocalDpi xmlns:a14="http://schemas.microsoft.com/office/drawing/2010/main" val="0"/>
+                        </a:ext>
+                      </a:extLst>
+                    </a:blip>
+                    <a:stretch>
+                      <a:fillRect/>
+                    </a:stretch>
+                  </pic:blipFill>
+                  <pic:spPr>
+                    <a:xfrm>
+                      <a:off x="0" y="0"/>
+                      <a:ext cx="5943600" cy="3068320"/>
+                    </a:xfrm>
+                    <a:prstGeom prst="rect">
+                      <a:avLst/>
+                    </a:prstGeom>
+                  </pic:spPr>
+                </pic:pic>
+              </a:graphicData>
+            </a:graphic>
+          </wp:inline>
+        </w:drawing>
+      </w:r>
+    </w:p>
+    <w:p/>
+    <w:p>
+      <w:pPr>
+        <w:pStyle w:val="Heading1"/>
+        <w:numPr>
+          <w:ilvl w:val="0"/>
+          <w:numId w:val="2"/>
+        </w:numPr>
+      </w:pPr>
+      <w:r>
+        <w:t>Enhancements:</w:t>
+      </w:r>
+    </w:p>
+    <w:p>
+      <w:pPr>
+        <w:pStyle w:val="ListParagraph"/>
+        <w:numPr>
+          <w:ilvl w:val="0"/>
+          <w:numId w:val="7"/>
+        </w:numPr>
+        <w:rPr>
+          <w:sz w:val="32"/>
+          <w:szCs w:val="32"/>
+        </w:rPr>
+      </w:pPr>
+      <w:r>
+        <w:rPr>
+          <w:b/>
+          <w:bCs/>
+          <w:sz w:val="32"/>
+          <w:szCs w:val="32"/>
+        </w:rPr>
+        <w:t>Modern &amp; Clean Layout</w:t>
+      </w:r>
+      <w:r>
+        <w:rPr>
+          <w:sz w:val="32"/>
+          <w:szCs w:val="32"/>
+        </w:rPr>
+        <w:t xml:space="preserve"> – Uses structured sections for clarity.</w:t>
+      </w:r>
+    </w:p>
+    <w:p>
+      <w:pPr>
+        <w:pStyle w:val="ListParagraph"/>
+        <w:numPr>
+          <w:ilvl w:val="0"/>
+          <w:numId w:val="7"/>
+        </w:numPr>
+        <w:rPr>
+          <w:sz w:val="32"/>
+          <w:szCs w:val="32"/>
+        </w:rPr>
+      </w:pPr>
+      <w:r>
+        <w:rPr>
+          <w:b/>
+          <w:bCs/>
+          <w:sz w:val="32"/>
+          <w:szCs w:val="32"/>
+        </w:rPr>
+        <w:t>Responsive Design</w:t>
+      </w:r>
+      <w:r>
+        <w:rPr>
+          <w:sz w:val="32"/>
+          <w:szCs w:val="32"/>
+        </w:rPr>
+        <w:t xml:space="preserve"> – Works on both desktop and mobile.</w:t>
+      </w:r>
+    </w:p>
+    <w:p>
+      <w:pPr>
+        <w:pStyle w:val="ListParagraph"/>
+        <w:numPr>
+          <w:ilvl w:val="0"/>
+          <w:numId w:val="7"/>
+        </w:numPr>
+        <w:rPr>
+          <w:sz w:val="32"/>
+          <w:szCs w:val="32"/>
+        </w:rPr>
+      </w:pPr>
+      <w:r>
+        <w:rPr>
+          <w:b/>
+          <w:bCs/>
+          <w:sz w:val="32"/>
+          <w:szCs w:val="32"/>
+        </w:rPr>
+        <w:t>Clear Navigation</w:t>
+      </w:r>
+      <w:r>
+        <w:rPr>
+          <w:sz w:val="32"/>
+          <w:szCs w:val="32"/>
+        </w:rPr>
+        <w:t xml:space="preserve"> – A well-organized navigation bar.</w:t>
+      </w:r>
+    </w:p>
+    <w:p>
+      <w:pPr>
+        <w:pStyle w:val="ListParagraph"/>
+        <w:numPr>
+          <w:ilvl w:val="0"/>
+          <w:numId w:val="7"/>
+        </w:numPr>
+        <w:rPr>
+          <w:sz w:val="32"/>
+          <w:szCs w:val="32"/>
+        </w:rPr>
+      </w:pPr>
+      <w:r>
+        <w:rPr>
+          <w:b/>
+          <w:bCs/>
+          <w:sz w:val="32"/>
+          <w:szCs w:val="32"/>
+        </w:rPr>
+        <w:t>Engaging Typography &amp; Colors</w:t>
+      </w:r>
+      <w:r>
+        <w:rPr>
+          <w:sz w:val="32"/>
+          <w:szCs w:val="32"/>
+        </w:rPr>
+        <w:t xml:space="preserve"> – Professional fonts and a consistent blue theme.</w:t>
+      </w:r>
+    </w:p>
+    <w:p>
+      <w:pPr>
+        <w:pStyle w:val="ListParagraph"/>
+        <w:numPr>
+          <w:ilvl w:val="0"/>
+          <w:numId w:val="7"/>
+        </w:numPr>
+        <w:rPr>
+          <w:sz w:val="32"/>
+          <w:szCs w:val="32"/>
+        </w:rPr>
+      </w:pPr>
+      <w:r>
+        <w:rPr>
+          <w:b/>
+          <w:bCs/>
+          <w:sz w:val="32"/>
+          <w:szCs w:val="32"/>
+        </w:rPr>
+        <w:t>Improved Readability</w:t>
+      </w:r>
+      <w:r>
+        <w:rPr>
+          <w:sz w:val="32"/>
+          <w:szCs w:val="32"/>
+        </w:rPr>
+        <w:t xml:space="preserve"> – White background with well-spaced text.</w:t>
+      </w:r>
+    </w:p>
+    <w:p>
+      <w:pPr>
+        <w:pStyle w:val="ListParagraph"/>
+        <w:numPr>
+          <w:ilvl w:val="0"/>
+          <w:numId w:val="7"/>
+        </w:numPr>
+        <w:rPr>
+          <w:sz w:val="32"/>
+          <w:szCs w:val="32"/>
+        </w:rPr>
+      </w:pPr>
+      <w:r>
+        <w:rPr>
+          <w:b/>
+          <w:bCs/>
+          <w:sz w:val="32"/>
+          <w:szCs w:val="32"/>
+        </w:rPr>
+        <w:t>User Guidance</w:t>
+      </w:r>
+      <w:r>
+        <w:rPr>
+          <w:sz w:val="32"/>
+          <w:szCs w:val="32"/>
+        </w:rPr>
+        <w:t xml:space="preserve"> – Sections are clearly defined with headings.</w:t>
+      </w:r>
     </w:p>
     <w:sectPr>
       <w:pgSz w:w="12240" w:h="15840"/>
@@ -286,6 +1304,775 @@
     </w:sectPr>
   </w:body>
 </w:document>
+</file>
+
+<file path=word/numbering.xml><?xml version="1.0" encoding="utf-8"?>
+<w:numbering xmlns:wpc="http://schemas.microsoft.com/office/word/2010/wordprocessingCanvas" xmlns:cx="http://schemas.microsoft.com/office/drawing/2014/chartex" xmlns:cx1="http://schemas.microsoft.com/office/drawing/2015/9/8/chartex" xmlns:cx2="http://schemas.microsoft.com/office/drawing/2015/10/21/chartex" xmlns:cx3="http://schemas.microsoft.com/office/drawing/2016/5/9/chartex" xmlns:cx4="http://schemas.microsoft.com/office/drawing/2016/5/10/chartex" xmlns:cx5="http://schemas.microsoft.com/office/drawing/2016/5/11/chartex" xmlns:cx6="http://schemas.microsoft.com/office/drawing/2016/5/12/chartex" xmlns:cx7="http://schemas.microsoft.com/office/drawing/2016/5/13/chartex" xmlns:cx8="http://schemas.microsoft.com/office/drawing/2016/5/14/chartex" xmlns:mc="http://schemas.openxmlformats.org/markup-compatibility/2006" xmlns:aink="http://schemas.microsoft.com/office/drawing/2016/ink" xmlns:am3d="http://schemas.microsoft.com/office/drawing/2017/model3d" xmlns:o="urn:schemas-microsoft-com:office:office" xmlns:oel="http://schemas.microsoft.com/office/2019/extlst" xmlns:r="http://schemas.openxmlformats.org/officeDocument/2006/relationships" xmlns:m="http://schemas.openxmlformats.org/officeDocument/2006/math" xmlns:v="urn:schemas-microsoft-com:vml" xmlns:wp14="http://schemas.microsoft.com/office/word/2010/wordprocessingDrawing" xmlns:wp="http://schemas.openxmlformats.org/drawingml/2006/wordprocessingDrawing" xmlns:w10="urn:schemas-microsoft-com:office:word" xmlns:w="http://schemas.openxmlformats.org/wordprocessingml/2006/main" xmlns:w14="http://schemas.microsoft.com/office/word/2010/wordml" xmlns:w15="http://schemas.microsoft.com/office/word/2012/wordml" xmlns:w16cex="http://schemas.microsoft.com/office/word/2018/wordml/cex" xmlns:w16cid="http://schemas.microsoft.com/office/word/2016/wordml/cid" xmlns:w16="http://schemas.microsoft.com/office/word/2018/wordml" xmlns:w16du="http://schemas.microsoft.com/office/word/2023/wordml/word16du" xmlns:w16sdtdh="http://schemas.microsoft.com/office/word/2020/wordml/sdtdatahash" xmlns:w16sdtfl="http://schemas.microsoft.com/office/word/2024/wordml/sdtformatlock" xmlns:w16se="http://schemas.microsoft.com/office/word/2015/wordml/symex" xmlns:wpg="http://schemas.microsoft.com/office/word/2010/wordprocessingGroup" xmlns:wpi="http://schemas.microsoft.com/office/word/2010/wordprocessingInk" xmlns:wne="http://schemas.microsoft.com/office/word/2006/wordml" xmlns:wps="http://schemas.microsoft.com/office/word/2010/wordprocessingShape" mc:Ignorable="w14 w15 w16se w16cid w16 w16cex w16sdtdh w16sdtfl w16du wp14">
+  <w:abstractNum w:abstractNumId="0" w15:restartNumberingAfterBreak="0">
+    <w:nsid w:val="111F7F08"/>
+    <w:multiLevelType w:val="hybridMultilevel"/>
+    <w:tmpl w:val="3DE83AAE"/>
+    <w:lvl w:ilvl="0" w:tplc="04090001">
+      <w:start w:val="1"/>
+      <w:numFmt w:val="bullet"/>
+      <w:lvlText w:val=""/>
+      <w:lvlJc w:val="left"/>
+      <w:pPr>
+        <w:ind w:left="2160" w:hanging="360"/>
+      </w:pPr>
+      <w:rPr>
+        <w:rFonts w:ascii="Symbol" w:hAnsi="Symbol" w:hint="default"/>
+      </w:rPr>
+    </w:lvl>
+    <w:lvl w:ilvl="1" w:tplc="04090003" w:tentative="1">
+      <w:start w:val="1"/>
+      <w:numFmt w:val="bullet"/>
+      <w:lvlText w:val="o"/>
+      <w:lvlJc w:val="left"/>
+      <w:pPr>
+        <w:ind w:left="2880" w:hanging="360"/>
+      </w:pPr>
+      <w:rPr>
+        <w:rFonts w:ascii="Courier New" w:hAnsi="Courier New" w:cs="Courier New" w:hint="default"/>
+      </w:rPr>
+    </w:lvl>
+    <w:lvl w:ilvl="2" w:tplc="04090005" w:tentative="1">
+      <w:start w:val="1"/>
+      <w:numFmt w:val="bullet"/>
+      <w:lvlText w:val=""/>
+      <w:lvlJc w:val="left"/>
+      <w:pPr>
+        <w:ind w:left="3600" w:hanging="360"/>
+      </w:pPr>
+      <w:rPr>
+        <w:rFonts w:ascii="Wingdings" w:hAnsi="Wingdings" w:hint="default"/>
+      </w:rPr>
+    </w:lvl>
+    <w:lvl w:ilvl="3" w:tplc="04090001" w:tentative="1">
+      <w:start w:val="1"/>
+      <w:numFmt w:val="bullet"/>
+      <w:lvlText w:val=""/>
+      <w:lvlJc w:val="left"/>
+      <w:pPr>
+        <w:ind w:left="4320" w:hanging="360"/>
+      </w:pPr>
+      <w:rPr>
+        <w:rFonts w:ascii="Symbol" w:hAnsi="Symbol" w:hint="default"/>
+      </w:rPr>
+    </w:lvl>
+    <w:lvl w:ilvl="4" w:tplc="04090003" w:tentative="1">
+      <w:start w:val="1"/>
+      <w:numFmt w:val="bullet"/>
+      <w:lvlText w:val="o"/>
+      <w:lvlJc w:val="left"/>
+      <w:pPr>
+        <w:ind w:left="5040" w:hanging="360"/>
+      </w:pPr>
+      <w:rPr>
+        <w:rFonts w:ascii="Courier New" w:hAnsi="Courier New" w:cs="Courier New" w:hint="default"/>
+      </w:rPr>
+    </w:lvl>
+    <w:lvl w:ilvl="5" w:tplc="04090005" w:tentative="1">
+      <w:start w:val="1"/>
+      <w:numFmt w:val="bullet"/>
+      <w:lvlText w:val=""/>
+      <w:lvlJc w:val="left"/>
+      <w:pPr>
+        <w:ind w:left="5760" w:hanging="360"/>
+      </w:pPr>
+      <w:rPr>
+        <w:rFonts w:ascii="Wingdings" w:hAnsi="Wingdings" w:hint="default"/>
+      </w:rPr>
+    </w:lvl>
+    <w:lvl w:ilvl="6" w:tplc="04090001" w:tentative="1">
+      <w:start w:val="1"/>
+      <w:numFmt w:val="bullet"/>
+      <w:lvlText w:val=""/>
+      <w:lvlJc w:val="left"/>
+      <w:pPr>
+        <w:ind w:left="6480" w:hanging="360"/>
+      </w:pPr>
+      <w:rPr>
+        <w:rFonts w:ascii="Symbol" w:hAnsi="Symbol" w:hint="default"/>
+      </w:rPr>
+    </w:lvl>
+    <w:lvl w:ilvl="7" w:tplc="04090003" w:tentative="1">
+      <w:start w:val="1"/>
+      <w:numFmt w:val="bullet"/>
+      <w:lvlText w:val="o"/>
+      <w:lvlJc w:val="left"/>
+      <w:pPr>
+        <w:ind w:left="7200" w:hanging="360"/>
+      </w:pPr>
+      <w:rPr>
+        <w:rFonts w:ascii="Courier New" w:hAnsi="Courier New" w:cs="Courier New" w:hint="default"/>
+      </w:rPr>
+    </w:lvl>
+    <w:lvl w:ilvl="8" w:tplc="04090005" w:tentative="1">
+      <w:start w:val="1"/>
+      <w:numFmt w:val="bullet"/>
+      <w:lvlText w:val=""/>
+      <w:lvlJc w:val="left"/>
+      <w:pPr>
+        <w:ind w:left="7920" w:hanging="360"/>
+      </w:pPr>
+      <w:rPr>
+        <w:rFonts w:ascii="Wingdings" w:hAnsi="Wingdings" w:hint="default"/>
+      </w:rPr>
+    </w:lvl>
+  </w:abstractNum>
+  <w:abstractNum w:abstractNumId="1" w15:restartNumberingAfterBreak="0">
+    <w:nsid w:val="387A7171"/>
+    <w:multiLevelType w:val="hybridMultilevel"/>
+    <w:tmpl w:val="A844A978"/>
+    <w:lvl w:ilvl="0" w:tplc="04090001">
+      <w:start w:val="1"/>
+      <w:numFmt w:val="bullet"/>
+      <w:lvlText w:val=""/>
+      <w:lvlJc w:val="left"/>
+      <w:pPr>
+        <w:ind w:left="1440" w:hanging="360"/>
+      </w:pPr>
+      <w:rPr>
+        <w:rFonts w:ascii="Symbol" w:hAnsi="Symbol" w:hint="default"/>
+      </w:rPr>
+    </w:lvl>
+    <w:lvl w:ilvl="1" w:tplc="04090003" w:tentative="1">
+      <w:start w:val="1"/>
+      <w:numFmt w:val="bullet"/>
+      <w:lvlText w:val="o"/>
+      <w:lvlJc w:val="left"/>
+      <w:pPr>
+        <w:ind w:left="2160" w:hanging="360"/>
+      </w:pPr>
+      <w:rPr>
+        <w:rFonts w:ascii="Courier New" w:hAnsi="Courier New" w:cs="Courier New" w:hint="default"/>
+      </w:rPr>
+    </w:lvl>
+    <w:lvl w:ilvl="2" w:tplc="04090005" w:tentative="1">
+      <w:start w:val="1"/>
+      <w:numFmt w:val="bullet"/>
+      <w:lvlText w:val=""/>
+      <w:lvlJc w:val="left"/>
+      <w:pPr>
+        <w:ind w:left="2880" w:hanging="360"/>
+      </w:pPr>
+      <w:rPr>
+        <w:rFonts w:ascii="Wingdings" w:hAnsi="Wingdings" w:hint="default"/>
+      </w:rPr>
+    </w:lvl>
+    <w:lvl w:ilvl="3" w:tplc="04090001" w:tentative="1">
+      <w:start w:val="1"/>
+      <w:numFmt w:val="bullet"/>
+      <w:lvlText w:val=""/>
+      <w:lvlJc w:val="left"/>
+      <w:pPr>
+        <w:ind w:left="3600" w:hanging="360"/>
+      </w:pPr>
+      <w:rPr>
+        <w:rFonts w:ascii="Symbol" w:hAnsi="Symbol" w:hint="default"/>
+      </w:rPr>
+    </w:lvl>
+    <w:lvl w:ilvl="4" w:tplc="04090003" w:tentative="1">
+      <w:start w:val="1"/>
+      <w:numFmt w:val="bullet"/>
+      <w:lvlText w:val="o"/>
+      <w:lvlJc w:val="left"/>
+      <w:pPr>
+        <w:ind w:left="4320" w:hanging="360"/>
+      </w:pPr>
+      <w:rPr>
+        <w:rFonts w:ascii="Courier New" w:hAnsi="Courier New" w:cs="Courier New" w:hint="default"/>
+      </w:rPr>
+    </w:lvl>
+    <w:lvl w:ilvl="5" w:tplc="04090005" w:tentative="1">
+      <w:start w:val="1"/>
+      <w:numFmt w:val="bullet"/>
+      <w:lvlText w:val=""/>
+      <w:lvlJc w:val="left"/>
+      <w:pPr>
+        <w:ind w:left="5040" w:hanging="360"/>
+      </w:pPr>
+      <w:rPr>
+        <w:rFonts w:ascii="Wingdings" w:hAnsi="Wingdings" w:hint="default"/>
+      </w:rPr>
+    </w:lvl>
+    <w:lvl w:ilvl="6" w:tplc="04090001" w:tentative="1">
+      <w:start w:val="1"/>
+      <w:numFmt w:val="bullet"/>
+      <w:lvlText w:val=""/>
+      <w:lvlJc w:val="left"/>
+      <w:pPr>
+        <w:ind w:left="5760" w:hanging="360"/>
+      </w:pPr>
+      <w:rPr>
+        <w:rFonts w:ascii="Symbol" w:hAnsi="Symbol" w:hint="default"/>
+      </w:rPr>
+    </w:lvl>
+    <w:lvl w:ilvl="7" w:tplc="04090003" w:tentative="1">
+      <w:start w:val="1"/>
+      <w:numFmt w:val="bullet"/>
+      <w:lvlText w:val="o"/>
+      <w:lvlJc w:val="left"/>
+      <w:pPr>
+        <w:ind w:left="6480" w:hanging="360"/>
+      </w:pPr>
+      <w:rPr>
+        <w:rFonts w:ascii="Courier New" w:hAnsi="Courier New" w:cs="Courier New" w:hint="default"/>
+      </w:rPr>
+    </w:lvl>
+    <w:lvl w:ilvl="8" w:tplc="04090005" w:tentative="1">
+      <w:start w:val="1"/>
+      <w:numFmt w:val="bullet"/>
+      <w:lvlText w:val=""/>
+      <w:lvlJc w:val="left"/>
+      <w:pPr>
+        <w:ind w:left="7200" w:hanging="360"/>
+      </w:pPr>
+      <w:rPr>
+        <w:rFonts w:ascii="Wingdings" w:hAnsi="Wingdings" w:hint="default"/>
+      </w:rPr>
+    </w:lvl>
+  </w:abstractNum>
+  <w:abstractNum w:abstractNumId="2" w15:restartNumberingAfterBreak="0">
+    <w:nsid w:val="558807D6"/>
+    <w:multiLevelType w:val="hybridMultilevel"/>
+    <w:tmpl w:val="B6708BB2"/>
+    <w:lvl w:ilvl="0" w:tplc="04090001">
+      <w:start w:val="1"/>
+      <w:numFmt w:val="bullet"/>
+      <w:lvlText w:val=""/>
+      <w:lvlJc w:val="left"/>
+      <w:pPr>
+        <w:ind w:left="2160" w:hanging="360"/>
+      </w:pPr>
+      <w:rPr>
+        <w:rFonts w:ascii="Symbol" w:hAnsi="Symbol" w:hint="default"/>
+      </w:rPr>
+    </w:lvl>
+    <w:lvl w:ilvl="1" w:tplc="04090003" w:tentative="1">
+      <w:start w:val="1"/>
+      <w:numFmt w:val="bullet"/>
+      <w:lvlText w:val="o"/>
+      <w:lvlJc w:val="left"/>
+      <w:pPr>
+        <w:ind w:left="2880" w:hanging="360"/>
+      </w:pPr>
+      <w:rPr>
+        <w:rFonts w:ascii="Courier New" w:hAnsi="Courier New" w:cs="Courier New" w:hint="default"/>
+      </w:rPr>
+    </w:lvl>
+    <w:lvl w:ilvl="2" w:tplc="04090005" w:tentative="1">
+      <w:start w:val="1"/>
+      <w:numFmt w:val="bullet"/>
+      <w:lvlText w:val=""/>
+      <w:lvlJc w:val="left"/>
+      <w:pPr>
+        <w:ind w:left="3600" w:hanging="360"/>
+      </w:pPr>
+      <w:rPr>
+        <w:rFonts w:ascii="Wingdings" w:hAnsi="Wingdings" w:hint="default"/>
+      </w:rPr>
+    </w:lvl>
+    <w:lvl w:ilvl="3" w:tplc="04090001" w:tentative="1">
+      <w:start w:val="1"/>
+      <w:numFmt w:val="bullet"/>
+      <w:lvlText w:val=""/>
+      <w:lvlJc w:val="left"/>
+      <w:pPr>
+        <w:ind w:left="4320" w:hanging="360"/>
+      </w:pPr>
+      <w:rPr>
+        <w:rFonts w:ascii="Symbol" w:hAnsi="Symbol" w:hint="default"/>
+      </w:rPr>
+    </w:lvl>
+    <w:lvl w:ilvl="4" w:tplc="04090003" w:tentative="1">
+      <w:start w:val="1"/>
+      <w:numFmt w:val="bullet"/>
+      <w:lvlText w:val="o"/>
+      <w:lvlJc w:val="left"/>
+      <w:pPr>
+        <w:ind w:left="5040" w:hanging="360"/>
+      </w:pPr>
+      <w:rPr>
+        <w:rFonts w:ascii="Courier New" w:hAnsi="Courier New" w:cs="Courier New" w:hint="default"/>
+      </w:rPr>
+    </w:lvl>
+    <w:lvl w:ilvl="5" w:tplc="04090005" w:tentative="1">
+      <w:start w:val="1"/>
+      <w:numFmt w:val="bullet"/>
+      <w:lvlText w:val=""/>
+      <w:lvlJc w:val="left"/>
+      <w:pPr>
+        <w:ind w:left="5760" w:hanging="360"/>
+      </w:pPr>
+      <w:rPr>
+        <w:rFonts w:ascii="Wingdings" w:hAnsi="Wingdings" w:hint="default"/>
+      </w:rPr>
+    </w:lvl>
+    <w:lvl w:ilvl="6" w:tplc="04090001" w:tentative="1">
+      <w:start w:val="1"/>
+      <w:numFmt w:val="bullet"/>
+      <w:lvlText w:val=""/>
+      <w:lvlJc w:val="left"/>
+      <w:pPr>
+        <w:ind w:left="6480" w:hanging="360"/>
+      </w:pPr>
+      <w:rPr>
+        <w:rFonts w:ascii="Symbol" w:hAnsi="Symbol" w:hint="default"/>
+      </w:rPr>
+    </w:lvl>
+    <w:lvl w:ilvl="7" w:tplc="04090003" w:tentative="1">
+      <w:start w:val="1"/>
+      <w:numFmt w:val="bullet"/>
+      <w:lvlText w:val="o"/>
+      <w:lvlJc w:val="left"/>
+      <w:pPr>
+        <w:ind w:left="7200" w:hanging="360"/>
+      </w:pPr>
+      <w:rPr>
+        <w:rFonts w:ascii="Courier New" w:hAnsi="Courier New" w:cs="Courier New" w:hint="default"/>
+      </w:rPr>
+    </w:lvl>
+    <w:lvl w:ilvl="8" w:tplc="04090005" w:tentative="1">
+      <w:start w:val="1"/>
+      <w:numFmt w:val="bullet"/>
+      <w:lvlText w:val=""/>
+      <w:lvlJc w:val="left"/>
+      <w:pPr>
+        <w:ind w:left="7920" w:hanging="360"/>
+      </w:pPr>
+      <w:rPr>
+        <w:rFonts w:ascii="Wingdings" w:hAnsi="Wingdings" w:hint="default"/>
+      </w:rPr>
+    </w:lvl>
+  </w:abstractNum>
+  <w:abstractNum w:abstractNumId="3" w15:restartNumberingAfterBreak="0">
+    <w:nsid w:val="5EA53C1D"/>
+    <w:multiLevelType w:val="hybridMultilevel"/>
+    <w:tmpl w:val="D6088DE0"/>
+    <w:lvl w:ilvl="0" w:tplc="04090001">
+      <w:start w:val="1"/>
+      <w:numFmt w:val="bullet"/>
+      <w:lvlText w:val=""/>
+      <w:lvlJc w:val="left"/>
+      <w:pPr>
+        <w:ind w:left="1440" w:hanging="360"/>
+      </w:pPr>
+      <w:rPr>
+        <w:rFonts w:ascii="Symbol" w:hAnsi="Symbol" w:hint="default"/>
+      </w:rPr>
+    </w:lvl>
+    <w:lvl w:ilvl="1" w:tplc="04090003" w:tentative="1">
+      <w:start w:val="1"/>
+      <w:numFmt w:val="bullet"/>
+      <w:lvlText w:val="o"/>
+      <w:lvlJc w:val="left"/>
+      <w:pPr>
+        <w:ind w:left="2160" w:hanging="360"/>
+      </w:pPr>
+      <w:rPr>
+        <w:rFonts w:ascii="Courier New" w:hAnsi="Courier New" w:cs="Courier New" w:hint="default"/>
+      </w:rPr>
+    </w:lvl>
+    <w:lvl w:ilvl="2" w:tplc="04090005" w:tentative="1">
+      <w:start w:val="1"/>
+      <w:numFmt w:val="bullet"/>
+      <w:lvlText w:val=""/>
+      <w:lvlJc w:val="left"/>
+      <w:pPr>
+        <w:ind w:left="2880" w:hanging="360"/>
+      </w:pPr>
+      <w:rPr>
+        <w:rFonts w:ascii="Wingdings" w:hAnsi="Wingdings" w:hint="default"/>
+      </w:rPr>
+    </w:lvl>
+    <w:lvl w:ilvl="3" w:tplc="04090001" w:tentative="1">
+      <w:start w:val="1"/>
+      <w:numFmt w:val="bullet"/>
+      <w:lvlText w:val=""/>
+      <w:lvlJc w:val="left"/>
+      <w:pPr>
+        <w:ind w:left="3600" w:hanging="360"/>
+      </w:pPr>
+      <w:rPr>
+        <w:rFonts w:ascii="Symbol" w:hAnsi="Symbol" w:hint="default"/>
+      </w:rPr>
+    </w:lvl>
+    <w:lvl w:ilvl="4" w:tplc="04090003" w:tentative="1">
+      <w:start w:val="1"/>
+      <w:numFmt w:val="bullet"/>
+      <w:lvlText w:val="o"/>
+      <w:lvlJc w:val="left"/>
+      <w:pPr>
+        <w:ind w:left="4320" w:hanging="360"/>
+      </w:pPr>
+      <w:rPr>
+        <w:rFonts w:ascii="Courier New" w:hAnsi="Courier New" w:cs="Courier New" w:hint="default"/>
+      </w:rPr>
+    </w:lvl>
+    <w:lvl w:ilvl="5" w:tplc="04090005" w:tentative="1">
+      <w:start w:val="1"/>
+      <w:numFmt w:val="bullet"/>
+      <w:lvlText w:val=""/>
+      <w:lvlJc w:val="left"/>
+      <w:pPr>
+        <w:ind w:left="5040" w:hanging="360"/>
+      </w:pPr>
+      <w:rPr>
+        <w:rFonts w:ascii="Wingdings" w:hAnsi="Wingdings" w:hint="default"/>
+      </w:rPr>
+    </w:lvl>
+    <w:lvl w:ilvl="6" w:tplc="04090001" w:tentative="1">
+      <w:start w:val="1"/>
+      <w:numFmt w:val="bullet"/>
+      <w:lvlText w:val=""/>
+      <w:lvlJc w:val="left"/>
+      <w:pPr>
+        <w:ind w:left="5760" w:hanging="360"/>
+      </w:pPr>
+      <w:rPr>
+        <w:rFonts w:ascii="Symbol" w:hAnsi="Symbol" w:hint="default"/>
+      </w:rPr>
+    </w:lvl>
+    <w:lvl w:ilvl="7" w:tplc="04090003" w:tentative="1">
+      <w:start w:val="1"/>
+      <w:numFmt w:val="bullet"/>
+      <w:lvlText w:val="o"/>
+      <w:lvlJc w:val="left"/>
+      <w:pPr>
+        <w:ind w:left="6480" w:hanging="360"/>
+      </w:pPr>
+      <w:rPr>
+        <w:rFonts w:ascii="Courier New" w:hAnsi="Courier New" w:cs="Courier New" w:hint="default"/>
+      </w:rPr>
+    </w:lvl>
+    <w:lvl w:ilvl="8" w:tplc="04090005" w:tentative="1">
+      <w:start w:val="1"/>
+      <w:numFmt w:val="bullet"/>
+      <w:lvlText w:val=""/>
+      <w:lvlJc w:val="left"/>
+      <w:pPr>
+        <w:ind w:left="7200" w:hanging="360"/>
+      </w:pPr>
+      <w:rPr>
+        <w:rFonts w:ascii="Wingdings" w:hAnsi="Wingdings" w:hint="default"/>
+      </w:rPr>
+    </w:lvl>
+  </w:abstractNum>
+  <w:abstractNum w:abstractNumId="4" w15:restartNumberingAfterBreak="0">
+    <w:nsid w:val="684A2B7B"/>
+    <w:multiLevelType w:val="hybridMultilevel"/>
+    <w:tmpl w:val="23EA398E"/>
+    <w:lvl w:ilvl="0" w:tplc="0409000F">
+      <w:start w:val="1"/>
+      <w:numFmt w:val="decimal"/>
+      <w:lvlText w:val="%1."/>
+      <w:lvlJc w:val="left"/>
+      <w:pPr>
+        <w:ind w:left="720" w:hanging="360"/>
+      </w:pPr>
+      <w:rPr>
+        <w:rFonts w:hint="default"/>
+      </w:rPr>
+    </w:lvl>
+    <w:lvl w:ilvl="1" w:tplc="04090019" w:tentative="1">
+      <w:start w:val="1"/>
+      <w:numFmt w:val="lowerLetter"/>
+      <w:lvlText w:val="%2."/>
+      <w:lvlJc w:val="left"/>
+      <w:pPr>
+        <w:ind w:left="1440" w:hanging="360"/>
+      </w:pPr>
+    </w:lvl>
+    <w:lvl w:ilvl="2" w:tplc="0409001B" w:tentative="1">
+      <w:start w:val="1"/>
+      <w:numFmt w:val="lowerRoman"/>
+      <w:lvlText w:val="%3."/>
+      <w:lvlJc w:val="right"/>
+      <w:pPr>
+        <w:ind w:left="2160" w:hanging="180"/>
+      </w:pPr>
+    </w:lvl>
+    <w:lvl w:ilvl="3" w:tplc="0409000F" w:tentative="1">
+      <w:start w:val="1"/>
+      <w:numFmt w:val="decimal"/>
+      <w:lvlText w:val="%4."/>
+      <w:lvlJc w:val="left"/>
+      <w:pPr>
+        <w:ind w:left="2880" w:hanging="360"/>
+      </w:pPr>
+    </w:lvl>
+    <w:lvl w:ilvl="4" w:tplc="04090019" w:tentative="1">
+      <w:start w:val="1"/>
+      <w:numFmt w:val="lowerLetter"/>
+      <w:lvlText w:val="%5."/>
+      <w:lvlJc w:val="left"/>
+      <w:pPr>
+        <w:ind w:left="3600" w:hanging="360"/>
+      </w:pPr>
+    </w:lvl>
+    <w:lvl w:ilvl="5" w:tplc="0409001B" w:tentative="1">
+      <w:start w:val="1"/>
+      <w:numFmt w:val="lowerRoman"/>
+      <w:lvlText w:val="%6."/>
+      <w:lvlJc w:val="right"/>
+      <w:pPr>
+        <w:ind w:left="4320" w:hanging="180"/>
+      </w:pPr>
+    </w:lvl>
+    <w:lvl w:ilvl="6" w:tplc="0409000F" w:tentative="1">
+      <w:start w:val="1"/>
+      <w:numFmt w:val="decimal"/>
+      <w:lvlText w:val="%7."/>
+      <w:lvlJc w:val="left"/>
+      <w:pPr>
+        <w:ind w:left="5040" w:hanging="360"/>
+      </w:pPr>
+    </w:lvl>
+    <w:lvl w:ilvl="7" w:tplc="04090019" w:tentative="1">
+      <w:start w:val="1"/>
+      <w:numFmt w:val="lowerLetter"/>
+      <w:lvlText w:val="%8."/>
+      <w:lvlJc w:val="left"/>
+      <w:pPr>
+        <w:ind w:left="5760" w:hanging="360"/>
+      </w:pPr>
+    </w:lvl>
+    <w:lvl w:ilvl="8" w:tplc="0409001B" w:tentative="1">
+      <w:start w:val="1"/>
+      <w:numFmt w:val="lowerRoman"/>
+      <w:lvlText w:val="%9."/>
+      <w:lvlJc w:val="right"/>
+      <w:pPr>
+        <w:ind w:left="6480" w:hanging="180"/>
+      </w:pPr>
+    </w:lvl>
+  </w:abstractNum>
+  <w:abstractNum w:abstractNumId="5" w15:restartNumberingAfterBreak="0">
+    <w:nsid w:val="6BFC7F42"/>
+    <w:multiLevelType w:val="hybridMultilevel"/>
+    <w:tmpl w:val="2A36C5E6"/>
+    <w:lvl w:ilvl="0" w:tplc="0409000F">
+      <w:start w:val="1"/>
+      <w:numFmt w:val="decimal"/>
+      <w:lvlText w:val="%1."/>
+      <w:lvlJc w:val="left"/>
+      <w:pPr>
+        <w:ind w:left="360" w:hanging="360"/>
+      </w:pPr>
+      <w:rPr>
+        <w:rFonts w:hint="default"/>
+      </w:rPr>
+    </w:lvl>
+    <w:lvl w:ilvl="1" w:tplc="04090019">
+      <w:start w:val="1"/>
+      <w:numFmt w:val="lowerLetter"/>
+      <w:lvlText w:val="%2."/>
+      <w:lvlJc w:val="left"/>
+      <w:pPr>
+        <w:ind w:left="1080" w:hanging="360"/>
+      </w:pPr>
+    </w:lvl>
+    <w:lvl w:ilvl="2" w:tplc="0409001B" w:tentative="1">
+      <w:start w:val="1"/>
+      <w:numFmt w:val="lowerRoman"/>
+      <w:lvlText w:val="%3."/>
+      <w:lvlJc w:val="right"/>
+      <w:pPr>
+        <w:ind w:left="1800" w:hanging="180"/>
+      </w:pPr>
+    </w:lvl>
+    <w:lvl w:ilvl="3" w:tplc="0409000F" w:tentative="1">
+      <w:start w:val="1"/>
+      <w:numFmt w:val="decimal"/>
+      <w:lvlText w:val="%4."/>
+      <w:lvlJc w:val="left"/>
+      <w:pPr>
+        <w:ind w:left="2520" w:hanging="360"/>
+      </w:pPr>
+    </w:lvl>
+    <w:lvl w:ilvl="4" w:tplc="04090019" w:tentative="1">
+      <w:start w:val="1"/>
+      <w:numFmt w:val="lowerLetter"/>
+      <w:lvlText w:val="%5."/>
+      <w:lvlJc w:val="left"/>
+      <w:pPr>
+        <w:ind w:left="3240" w:hanging="360"/>
+      </w:pPr>
+    </w:lvl>
+    <w:lvl w:ilvl="5" w:tplc="0409001B" w:tentative="1">
+      <w:start w:val="1"/>
+      <w:numFmt w:val="lowerRoman"/>
+      <w:lvlText w:val="%6."/>
+      <w:lvlJc w:val="right"/>
+      <w:pPr>
+        <w:ind w:left="3960" w:hanging="180"/>
+      </w:pPr>
+    </w:lvl>
+    <w:lvl w:ilvl="6" w:tplc="0409000F" w:tentative="1">
+      <w:start w:val="1"/>
+      <w:numFmt w:val="decimal"/>
+      <w:lvlText w:val="%7."/>
+      <w:lvlJc w:val="left"/>
+      <w:pPr>
+        <w:ind w:left="4680" w:hanging="360"/>
+      </w:pPr>
+    </w:lvl>
+    <w:lvl w:ilvl="7" w:tplc="04090019" w:tentative="1">
+      <w:start w:val="1"/>
+      <w:numFmt w:val="lowerLetter"/>
+      <w:lvlText w:val="%8."/>
+      <w:lvlJc w:val="left"/>
+      <w:pPr>
+        <w:ind w:left="5400" w:hanging="360"/>
+      </w:pPr>
+    </w:lvl>
+    <w:lvl w:ilvl="8" w:tplc="0409001B" w:tentative="1">
+      <w:start w:val="1"/>
+      <w:numFmt w:val="lowerRoman"/>
+      <w:lvlText w:val="%9."/>
+      <w:lvlJc w:val="right"/>
+      <w:pPr>
+        <w:ind w:left="6120" w:hanging="180"/>
+      </w:pPr>
+    </w:lvl>
+  </w:abstractNum>
+  <w:abstractNum w:abstractNumId="6" w15:restartNumberingAfterBreak="0">
+    <w:nsid w:val="6C5F40CF"/>
+    <w:multiLevelType w:val="hybridMultilevel"/>
+    <w:tmpl w:val="9D765028"/>
+    <w:lvl w:ilvl="0" w:tplc="04090001">
+      <w:start w:val="1"/>
+      <w:numFmt w:val="bullet"/>
+      <w:lvlText w:val=""/>
+      <w:lvlJc w:val="left"/>
+      <w:pPr>
+        <w:ind w:left="1440" w:hanging="360"/>
+      </w:pPr>
+      <w:rPr>
+        <w:rFonts w:ascii="Symbol" w:hAnsi="Symbol" w:hint="default"/>
+      </w:rPr>
+    </w:lvl>
+    <w:lvl w:ilvl="1" w:tplc="04090003" w:tentative="1">
+      <w:start w:val="1"/>
+      <w:numFmt w:val="bullet"/>
+      <w:lvlText w:val="o"/>
+      <w:lvlJc w:val="left"/>
+      <w:pPr>
+        <w:ind w:left="2160" w:hanging="360"/>
+      </w:pPr>
+      <w:rPr>
+        <w:rFonts w:ascii="Courier New" w:hAnsi="Courier New" w:cs="Courier New" w:hint="default"/>
+      </w:rPr>
+    </w:lvl>
+    <w:lvl w:ilvl="2" w:tplc="04090005" w:tentative="1">
+      <w:start w:val="1"/>
+      <w:numFmt w:val="bullet"/>
+      <w:lvlText w:val=""/>
+      <w:lvlJc w:val="left"/>
+      <w:pPr>
+        <w:ind w:left="2880" w:hanging="360"/>
+      </w:pPr>
+      <w:rPr>
+        <w:rFonts w:ascii="Wingdings" w:hAnsi="Wingdings" w:hint="default"/>
+      </w:rPr>
+    </w:lvl>
+    <w:lvl w:ilvl="3" w:tplc="04090001" w:tentative="1">
+      <w:start w:val="1"/>
+      <w:numFmt w:val="bullet"/>
+      <w:lvlText w:val=""/>
+      <w:lvlJc w:val="left"/>
+      <w:pPr>
+        <w:ind w:left="3600" w:hanging="360"/>
+      </w:pPr>
+      <w:rPr>
+        <w:rFonts w:ascii="Symbol" w:hAnsi="Symbol" w:hint="default"/>
+      </w:rPr>
+    </w:lvl>
+    <w:lvl w:ilvl="4" w:tplc="04090003" w:tentative="1">
+      <w:start w:val="1"/>
+      <w:numFmt w:val="bullet"/>
+      <w:lvlText w:val="o"/>
+      <w:lvlJc w:val="left"/>
+      <w:pPr>
+        <w:ind w:left="4320" w:hanging="360"/>
+      </w:pPr>
+      <w:rPr>
+        <w:rFonts w:ascii="Courier New" w:hAnsi="Courier New" w:cs="Courier New" w:hint="default"/>
+      </w:rPr>
+    </w:lvl>
+    <w:lvl w:ilvl="5" w:tplc="04090005" w:tentative="1">
+      <w:start w:val="1"/>
+      <w:numFmt w:val="bullet"/>
+      <w:lvlText w:val=""/>
+      <w:lvlJc w:val="left"/>
+      <w:pPr>
+        <w:ind w:left="5040" w:hanging="360"/>
+      </w:pPr>
+      <w:rPr>
+        <w:rFonts w:ascii="Wingdings" w:hAnsi="Wingdings" w:hint="default"/>
+      </w:rPr>
+    </w:lvl>
+    <w:lvl w:ilvl="6" w:tplc="04090001" w:tentative="1">
+      <w:start w:val="1"/>
+      <w:numFmt w:val="bullet"/>
+      <w:lvlText w:val=""/>
+      <w:lvlJc w:val="left"/>
+      <w:pPr>
+        <w:ind w:left="5760" w:hanging="360"/>
+      </w:pPr>
+      <w:rPr>
+        <w:rFonts w:ascii="Symbol" w:hAnsi="Symbol" w:hint="default"/>
+      </w:rPr>
+    </w:lvl>
+    <w:lvl w:ilvl="7" w:tplc="04090003" w:tentative="1">
+      <w:start w:val="1"/>
+      <w:numFmt w:val="bullet"/>
+      <w:lvlText w:val="o"/>
+      <w:lvlJc w:val="left"/>
+      <w:pPr>
+        <w:ind w:left="6480" w:hanging="360"/>
+      </w:pPr>
+      <w:rPr>
+        <w:rFonts w:ascii="Courier New" w:hAnsi="Courier New" w:cs="Courier New" w:hint="default"/>
+      </w:rPr>
+    </w:lvl>
+    <w:lvl w:ilvl="8" w:tplc="04090005" w:tentative="1">
+      <w:start w:val="1"/>
+      <w:numFmt w:val="bullet"/>
+      <w:lvlText w:val=""/>
+      <w:lvlJc w:val="left"/>
+      <w:pPr>
+        <w:ind w:left="7200" w:hanging="360"/>
+      </w:pPr>
+      <w:rPr>
+        <w:rFonts w:ascii="Wingdings" w:hAnsi="Wingdings" w:hint="default"/>
+      </w:rPr>
+    </w:lvl>
+  </w:abstractNum>
+  <w:num w:numId="1" w16cid:durableId="777288809">
+    <w:abstractNumId w:val="5"/>
+  </w:num>
+  <w:num w:numId="2" w16cid:durableId="1823500161">
+    <w:abstractNumId w:val="4"/>
+  </w:num>
+  <w:num w:numId="3" w16cid:durableId="1320378141">
+    <w:abstractNumId w:val="1"/>
+  </w:num>
+  <w:num w:numId="4" w16cid:durableId="838277533">
+    <w:abstractNumId w:val="2"/>
+  </w:num>
+  <w:num w:numId="5" w16cid:durableId="1680228913">
+    <w:abstractNumId w:val="0"/>
+  </w:num>
+  <w:num w:numId="6" w16cid:durableId="556598203">
+    <w:abstractNumId w:val="3"/>
+  </w:num>
+  <w:num w:numId="7" w16cid:durableId="60712178">
+    <w:abstractNumId w:val="6"/>
+  </w:num>
+</w:numbering>
 </file>
 
 <file path=word/styles.xml><?xml version="1.0" encoding="utf-8"?>
@@ -891,7 +2678,6 @@
   <w:style w:type="character" w:default="1" w:styleId="DefaultParagraphFont">
     <w:name w:val="Default Paragraph Font"/>
     <w:uiPriority w:val="1"/>
-    <w:semiHidden/>
     <w:unhideWhenUsed/>
   </w:style>
   <w:style w:type="table" w:default="1" w:styleId="TableNormal">
@@ -1203,6 +2989,29 @@
       <w:smallCaps/>
       <w:color w:val="2F5496" w:themeColor="accent1" w:themeShade="BF"/>
       <w:spacing w:val="5"/>
+    </w:rPr>
+  </w:style>
+  <w:style w:type="character" w:styleId="Hyperlink">
+    <w:name w:val="Hyperlink"/>
+    <w:basedOn w:val="DefaultParagraphFont"/>
+    <w:uiPriority w:val="99"/>
+    <w:unhideWhenUsed/>
+    <w:rsid w:val="005C6E1F"/>
+    <w:rPr>
+      <w:color w:val="0563C1" w:themeColor="hyperlink"/>
+      <w:u w:val="single"/>
+    </w:rPr>
+  </w:style>
+  <w:style w:type="character" w:styleId="UnresolvedMention">
+    <w:name w:val="Unresolved Mention"/>
+    <w:basedOn w:val="DefaultParagraphFont"/>
+    <w:uiPriority w:val="99"/>
+    <w:semiHidden/>
+    <w:unhideWhenUsed/>
+    <w:rsid w:val="005C6E1F"/>
+    <w:rPr>
+      <w:color w:val="605E5C"/>
+      <w:shd w:val="clear" w:color="auto" w:fill="E1DFDD"/>
     </w:rPr>
   </w:style>
 </w:styles>

</xml_diff>